<commit_message>
Documentos Restantes para GS2
Analysis Repor y Progress And Planning report del grupo, y cambios en varios documentos
</commit_message>
<xml_diff>
--- a/reports/D01/Group/WISArchitectureReport.docx
+++ b/reports/D01/Group/WISArchitectureReport.docx
@@ -55,28 +55,678 @@
     </w:p>
     <w:p>
       <w:pPr>
-        <w:pStyle w:val="Subtitle"/>
+        <w:jc w:val="center"/>
+        <w:rPr>
+          <w:sz w:val="40"/>
+          <w:szCs w:val="40"/>
+        </w:rPr>
+      </w:pPr>
+    </w:p>
+    <w:sdt>
+      <w:sdtPr>
+        <w:id w:val="150958221"/>
+        <w:docPartObj>
+          <w:docPartGallery w:val="Table of Contents"/>
+          <w:docPartUnique/>
+        </w:docPartObj>
+      </w:sdtPr>
+      <w:sdtEndPr>
+        <w:rPr>
+          <w:rFonts w:asciiTheme="minorHAnsi" w:eastAsiaTheme="minorHAnsi" w:hAnsiTheme="minorHAnsi" w:cstheme="minorBidi"/>
+          <w:b/>
+          <w:bCs/>
+          <w:noProof/>
+          <w:color w:val="auto"/>
+          <w:kern w:val="2"/>
+          <w:sz w:val="24"/>
+          <w:szCs w:val="24"/>
+          <w14:ligatures w14:val="standardContextual"/>
+        </w:rPr>
+      </w:sdtEndPr>
+      <w:sdtContent>
+        <w:p>
+          <w:pPr>
+            <w:pStyle w:val="TOCHeading"/>
+          </w:pPr>
+          <w:r>
+            <w:t>Contents</w:t>
+          </w:r>
+        </w:p>
+        <w:p>
+          <w:pPr>
+            <w:pStyle w:val="TOC1"/>
+            <w:tabs>
+              <w:tab w:val="left" w:pos="480"/>
+              <w:tab w:val="right" w:leader="dot" w:pos="8494"/>
+            </w:tabs>
+            <w:rPr>
+              <w:rFonts w:eastAsiaTheme="minorEastAsia"/>
+              <w:noProof/>
+              <w:lang w:val="es-ES" w:eastAsia="es-ES"/>
+            </w:rPr>
+          </w:pPr>
+          <w:r>
+            <w:fldChar w:fldCharType="begin"/>
+          </w:r>
+          <w:r>
+            <w:instrText xml:space="preserve"> TOC \o "1-3" \h \z \u </w:instrText>
+          </w:r>
+          <w:r>
+            <w:fldChar w:fldCharType="separate"/>
+          </w:r>
+          <w:hyperlink w:anchor="_Toc190954154" w:history="1">
+            <w:r>
+              <w:rPr>
+                <w:rStyle w:val="Hyperlink"/>
+                <w:noProof/>
+              </w:rPr>
+              <w:t>1.</w:t>
+            </w:r>
+            <w:r>
+              <w:rPr>
+                <w:rFonts w:eastAsiaTheme="minorEastAsia"/>
+                <w:noProof/>
+                <w:lang w:val="es-ES" w:eastAsia="es-ES"/>
+              </w:rPr>
+              <w:tab/>
+            </w:r>
+            <w:r>
+              <w:rPr>
+                <w:rStyle w:val="Hyperlink"/>
+                <w:noProof/>
+              </w:rPr>
+              <w:t>Introduction</w:t>
+            </w:r>
+            <w:r>
+              <w:rPr>
+                <w:noProof/>
+                <w:webHidden/>
+              </w:rPr>
+              <w:tab/>
+            </w:r>
+            <w:r>
+              <w:rPr>
+                <w:noProof/>
+                <w:webHidden/>
+              </w:rPr>
+              <w:fldChar w:fldCharType="begin"/>
+            </w:r>
+            <w:r>
+              <w:rPr>
+                <w:noProof/>
+                <w:webHidden/>
+              </w:rPr>
+              <w:instrText xml:space="preserve"> PAGEREF _Toc190954154 \h </w:instrText>
+            </w:r>
+            <w:r>
+              <w:rPr>
+                <w:noProof/>
+                <w:webHidden/>
+              </w:rPr>
+            </w:r>
+            <w:r>
+              <w:rPr>
+                <w:noProof/>
+                <w:webHidden/>
+              </w:rPr>
+              <w:fldChar w:fldCharType="separate"/>
+            </w:r>
+            <w:r>
+              <w:rPr>
+                <w:noProof/>
+                <w:webHidden/>
+              </w:rPr>
+              <w:t>1</w:t>
+            </w:r>
+            <w:r>
+              <w:rPr>
+                <w:noProof/>
+                <w:webHidden/>
+              </w:rPr>
+              <w:fldChar w:fldCharType="end"/>
+            </w:r>
+          </w:hyperlink>
+        </w:p>
+        <w:p>
+          <w:pPr>
+            <w:pStyle w:val="TOC1"/>
+            <w:tabs>
+              <w:tab w:val="left" w:pos="480"/>
+              <w:tab w:val="right" w:leader="dot" w:pos="8494"/>
+            </w:tabs>
+            <w:rPr>
+              <w:rFonts w:eastAsiaTheme="minorEastAsia"/>
+              <w:noProof/>
+              <w:lang w:val="es-ES" w:eastAsia="es-ES"/>
+            </w:rPr>
+          </w:pPr>
+          <w:hyperlink w:anchor="_Toc190954155" w:history="1">
+            <w:r>
+              <w:rPr>
+                <w:rStyle w:val="Hyperlink"/>
+                <w:noProof/>
+              </w:rPr>
+              <w:t>2.</w:t>
+            </w:r>
+            <w:r>
+              <w:rPr>
+                <w:rFonts w:eastAsiaTheme="minorEastAsia"/>
+                <w:noProof/>
+                <w:lang w:val="es-ES" w:eastAsia="es-ES"/>
+              </w:rPr>
+              <w:tab/>
+            </w:r>
+            <w:r>
+              <w:rPr>
+                <w:rStyle w:val="Hyperlink"/>
+                <w:noProof/>
+              </w:rPr>
+              <w:t>Components in WIS architecture</w:t>
+            </w:r>
+            <w:r>
+              <w:rPr>
+                <w:noProof/>
+                <w:webHidden/>
+              </w:rPr>
+              <w:tab/>
+            </w:r>
+            <w:r>
+              <w:rPr>
+                <w:noProof/>
+                <w:webHidden/>
+              </w:rPr>
+              <w:fldChar w:fldCharType="begin"/>
+            </w:r>
+            <w:r>
+              <w:rPr>
+                <w:noProof/>
+                <w:webHidden/>
+              </w:rPr>
+              <w:instrText xml:space="preserve"> PAGEREF _Toc190954155 \h </w:instrText>
+            </w:r>
+            <w:r>
+              <w:rPr>
+                <w:noProof/>
+                <w:webHidden/>
+              </w:rPr>
+            </w:r>
+            <w:r>
+              <w:rPr>
+                <w:noProof/>
+                <w:webHidden/>
+              </w:rPr>
+              <w:fldChar w:fldCharType="separate"/>
+            </w:r>
+            <w:r>
+              <w:rPr>
+                <w:noProof/>
+                <w:webHidden/>
+              </w:rPr>
+              <w:t>2</w:t>
+            </w:r>
+            <w:r>
+              <w:rPr>
+                <w:noProof/>
+                <w:webHidden/>
+              </w:rPr>
+              <w:fldChar w:fldCharType="end"/>
+            </w:r>
+          </w:hyperlink>
+        </w:p>
+        <w:p>
+          <w:pPr>
+            <w:pStyle w:val="TOC2"/>
+            <w:tabs>
+              <w:tab w:val="right" w:leader="dot" w:pos="8494"/>
+            </w:tabs>
+            <w:rPr>
+              <w:rFonts w:eastAsiaTheme="minorEastAsia"/>
+              <w:noProof/>
+              <w:lang w:val="es-ES" w:eastAsia="es-ES"/>
+            </w:rPr>
+          </w:pPr>
+          <w:hyperlink w:anchor="_Toc190954156" w:history="1">
+            <w:r>
+              <w:rPr>
+                <w:rStyle w:val="Hyperlink"/>
+                <w:noProof/>
+              </w:rPr>
+              <w:t>2.1 Presentation Layer</w:t>
+            </w:r>
+            <w:r>
+              <w:rPr>
+                <w:noProof/>
+                <w:webHidden/>
+              </w:rPr>
+              <w:tab/>
+            </w:r>
+            <w:r>
+              <w:rPr>
+                <w:noProof/>
+                <w:webHidden/>
+              </w:rPr>
+              <w:fldChar w:fldCharType="begin"/>
+            </w:r>
+            <w:r>
+              <w:rPr>
+                <w:noProof/>
+                <w:webHidden/>
+              </w:rPr>
+              <w:instrText xml:space="preserve"> PAGEREF _Toc190954156 \h </w:instrText>
+            </w:r>
+            <w:r>
+              <w:rPr>
+                <w:noProof/>
+                <w:webHidden/>
+              </w:rPr>
+            </w:r>
+            <w:r>
+              <w:rPr>
+                <w:noProof/>
+                <w:webHidden/>
+              </w:rPr>
+              <w:fldChar w:fldCharType="separate"/>
+            </w:r>
+            <w:r>
+              <w:rPr>
+                <w:noProof/>
+                <w:webHidden/>
+              </w:rPr>
+              <w:t>2</w:t>
+            </w:r>
+            <w:r>
+              <w:rPr>
+                <w:noProof/>
+                <w:webHidden/>
+              </w:rPr>
+              <w:fldChar w:fldCharType="end"/>
+            </w:r>
+          </w:hyperlink>
+        </w:p>
+        <w:p>
+          <w:pPr>
+            <w:pStyle w:val="TOC2"/>
+            <w:tabs>
+              <w:tab w:val="right" w:leader="dot" w:pos="8494"/>
+            </w:tabs>
+            <w:rPr>
+              <w:rFonts w:eastAsiaTheme="minorEastAsia"/>
+              <w:noProof/>
+              <w:lang w:val="es-ES" w:eastAsia="es-ES"/>
+            </w:rPr>
+          </w:pPr>
+          <w:hyperlink w:anchor="_Toc190954157" w:history="1">
+            <w:r>
+              <w:rPr>
+                <w:rStyle w:val="Hyperlink"/>
+                <w:noProof/>
+              </w:rPr>
+              <w:t>2.2 Application Layer</w:t>
+            </w:r>
+            <w:r>
+              <w:rPr>
+                <w:noProof/>
+                <w:webHidden/>
+              </w:rPr>
+              <w:tab/>
+            </w:r>
+            <w:r>
+              <w:rPr>
+                <w:noProof/>
+                <w:webHidden/>
+              </w:rPr>
+              <w:fldChar w:fldCharType="begin"/>
+            </w:r>
+            <w:r>
+              <w:rPr>
+                <w:noProof/>
+                <w:webHidden/>
+              </w:rPr>
+              <w:instrText xml:space="preserve"> PAGEREF _Toc190954157 \h </w:instrText>
+            </w:r>
+            <w:r>
+              <w:rPr>
+                <w:noProof/>
+                <w:webHidden/>
+              </w:rPr>
+            </w:r>
+            <w:r>
+              <w:rPr>
+                <w:noProof/>
+                <w:webHidden/>
+              </w:rPr>
+              <w:fldChar w:fldCharType="separate"/>
+            </w:r>
+            <w:r>
+              <w:rPr>
+                <w:noProof/>
+                <w:webHidden/>
+              </w:rPr>
+              <w:t>2</w:t>
+            </w:r>
+            <w:r>
+              <w:rPr>
+                <w:noProof/>
+                <w:webHidden/>
+              </w:rPr>
+              <w:fldChar w:fldCharType="end"/>
+            </w:r>
+          </w:hyperlink>
+        </w:p>
+        <w:p>
+          <w:pPr>
+            <w:pStyle w:val="TOC2"/>
+            <w:tabs>
+              <w:tab w:val="right" w:leader="dot" w:pos="8494"/>
+            </w:tabs>
+            <w:rPr>
+              <w:rFonts w:eastAsiaTheme="minorEastAsia"/>
+              <w:noProof/>
+              <w:lang w:val="es-ES" w:eastAsia="es-ES"/>
+            </w:rPr>
+          </w:pPr>
+          <w:hyperlink w:anchor="_Toc190954158" w:history="1">
+            <w:r>
+              <w:rPr>
+                <w:rStyle w:val="Hyperlink"/>
+                <w:noProof/>
+              </w:rPr>
+              <w:t>2.3 Data Layer</w:t>
+            </w:r>
+            <w:r>
+              <w:rPr>
+                <w:noProof/>
+                <w:webHidden/>
+              </w:rPr>
+              <w:tab/>
+            </w:r>
+            <w:r>
+              <w:rPr>
+                <w:noProof/>
+                <w:webHidden/>
+              </w:rPr>
+              <w:fldChar w:fldCharType="begin"/>
+            </w:r>
+            <w:r>
+              <w:rPr>
+                <w:noProof/>
+                <w:webHidden/>
+              </w:rPr>
+              <w:instrText xml:space="preserve"> PAGEREF _Toc190954158 \h </w:instrText>
+            </w:r>
+            <w:r>
+              <w:rPr>
+                <w:noProof/>
+                <w:webHidden/>
+              </w:rPr>
+            </w:r>
+            <w:r>
+              <w:rPr>
+                <w:noProof/>
+                <w:webHidden/>
+              </w:rPr>
+              <w:fldChar w:fldCharType="separate"/>
+            </w:r>
+            <w:r>
+              <w:rPr>
+                <w:noProof/>
+                <w:webHidden/>
+              </w:rPr>
+              <w:t>3</w:t>
+            </w:r>
+            <w:r>
+              <w:rPr>
+                <w:noProof/>
+                <w:webHidden/>
+              </w:rPr>
+              <w:fldChar w:fldCharType="end"/>
+            </w:r>
+          </w:hyperlink>
+        </w:p>
+        <w:p>
+          <w:pPr>
+            <w:pStyle w:val="TOC2"/>
+            <w:tabs>
+              <w:tab w:val="left" w:pos="720"/>
+              <w:tab w:val="right" w:leader="dot" w:pos="8494"/>
+            </w:tabs>
+            <w:rPr>
+              <w:rFonts w:eastAsiaTheme="minorEastAsia"/>
+              <w:noProof/>
+              <w:lang w:val="es-ES" w:eastAsia="es-ES"/>
+            </w:rPr>
+          </w:pPr>
+          <w:hyperlink w:anchor="_Toc190954159" w:history="1">
+            <w:r>
+              <w:rPr>
+                <w:rStyle w:val="Hyperlink"/>
+                <w:noProof/>
+              </w:rPr>
+              <w:t>3.</w:t>
+            </w:r>
+            <w:r>
+              <w:rPr>
+                <w:rFonts w:eastAsiaTheme="minorEastAsia"/>
+                <w:noProof/>
+                <w:lang w:val="es-ES" w:eastAsia="es-ES"/>
+              </w:rPr>
+              <w:tab/>
+            </w:r>
+            <w:r>
+              <w:rPr>
+                <w:rStyle w:val="Hyperlink"/>
+                <w:noProof/>
+              </w:rPr>
+              <w:t>Architecture Models</w:t>
+            </w:r>
+            <w:r>
+              <w:rPr>
+                <w:noProof/>
+                <w:webHidden/>
+              </w:rPr>
+              <w:tab/>
+            </w:r>
+            <w:r>
+              <w:rPr>
+                <w:noProof/>
+                <w:webHidden/>
+              </w:rPr>
+              <w:fldChar w:fldCharType="begin"/>
+            </w:r>
+            <w:r>
+              <w:rPr>
+                <w:noProof/>
+                <w:webHidden/>
+              </w:rPr>
+              <w:instrText xml:space="preserve"> PAGEREF _Toc190954159 \h </w:instrText>
+            </w:r>
+            <w:r>
+              <w:rPr>
+                <w:noProof/>
+                <w:webHidden/>
+              </w:rPr>
+            </w:r>
+            <w:r>
+              <w:rPr>
+                <w:noProof/>
+                <w:webHidden/>
+              </w:rPr>
+              <w:fldChar w:fldCharType="separate"/>
+            </w:r>
+            <w:r>
+              <w:rPr>
+                <w:noProof/>
+                <w:webHidden/>
+              </w:rPr>
+              <w:t>3</w:t>
+            </w:r>
+            <w:r>
+              <w:rPr>
+                <w:noProof/>
+                <w:webHidden/>
+              </w:rPr>
+              <w:fldChar w:fldCharType="end"/>
+            </w:r>
+          </w:hyperlink>
+        </w:p>
+        <w:p>
+          <w:pPr>
+            <w:pStyle w:val="TOC2"/>
+            <w:tabs>
+              <w:tab w:val="left" w:pos="720"/>
+              <w:tab w:val="right" w:leader="dot" w:pos="8494"/>
+            </w:tabs>
+            <w:rPr>
+              <w:rFonts w:eastAsiaTheme="minorEastAsia"/>
+              <w:noProof/>
+              <w:lang w:val="es-ES" w:eastAsia="es-ES"/>
+            </w:rPr>
+          </w:pPr>
+          <w:hyperlink w:anchor="_Toc190954160" w:history="1">
+            <w:r>
+              <w:rPr>
+                <w:rStyle w:val="Hyperlink"/>
+                <w:noProof/>
+              </w:rPr>
+              <w:t>4.</w:t>
+            </w:r>
+            <w:r>
+              <w:rPr>
+                <w:rFonts w:eastAsiaTheme="minorEastAsia"/>
+                <w:noProof/>
+                <w:lang w:val="es-ES" w:eastAsia="es-ES"/>
+              </w:rPr>
+              <w:tab/>
+            </w:r>
+            <w:r>
+              <w:rPr>
+                <w:rStyle w:val="Hyperlink"/>
+                <w:noProof/>
+              </w:rPr>
+              <w:t>Conclusion</w:t>
+            </w:r>
+            <w:r>
+              <w:rPr>
+                <w:noProof/>
+                <w:webHidden/>
+              </w:rPr>
+              <w:tab/>
+            </w:r>
+            <w:r>
+              <w:rPr>
+                <w:noProof/>
+                <w:webHidden/>
+              </w:rPr>
+              <w:fldChar w:fldCharType="begin"/>
+            </w:r>
+            <w:r>
+              <w:rPr>
+                <w:noProof/>
+                <w:webHidden/>
+              </w:rPr>
+              <w:instrText xml:space="preserve"> PAGEREF _Toc190954160 \h </w:instrText>
+            </w:r>
+            <w:r>
+              <w:rPr>
+                <w:noProof/>
+                <w:webHidden/>
+              </w:rPr>
+            </w:r>
+            <w:r>
+              <w:rPr>
+                <w:noProof/>
+                <w:webHidden/>
+              </w:rPr>
+              <w:fldChar w:fldCharType="separate"/>
+            </w:r>
+            <w:r>
+              <w:rPr>
+                <w:noProof/>
+                <w:webHidden/>
+              </w:rPr>
+              <w:t>3</w:t>
+            </w:r>
+            <w:r>
+              <w:rPr>
+                <w:noProof/>
+                <w:webHidden/>
+              </w:rPr>
+              <w:fldChar w:fldCharType="end"/>
+            </w:r>
+          </w:hyperlink>
+        </w:p>
+        <w:p>
+          <w:pPr>
+            <w:rPr>
+              <w:b/>
+              <w:bCs/>
+              <w:noProof/>
+            </w:rPr>
+          </w:pPr>
+          <w:r>
+            <w:rPr>
+              <w:b/>
+              <w:bCs/>
+              <w:noProof/>
+            </w:rPr>
+            <w:fldChar w:fldCharType="end"/>
+          </w:r>
+        </w:p>
+        <w:p>
+          <w:pPr>
+            <w:rPr>
+              <w:b/>
+              <w:bCs/>
+              <w:noProof/>
+            </w:rPr>
+          </w:pPr>
+        </w:p>
+        <w:p>
+          <w:pPr>
+            <w:rPr>
+              <w:b/>
+              <w:bCs/>
+              <w:noProof/>
+            </w:rPr>
+          </w:pPr>
+        </w:p>
+        <w:p>
+          <w:pPr>
+            <w:rPr>
+              <w:b/>
+              <w:bCs/>
+              <w:noProof/>
+            </w:rPr>
+          </w:pPr>
+        </w:p>
+        <w:p>
+          <w:pPr>
+            <w:rPr>
+              <w:b/>
+              <w:bCs/>
+              <w:noProof/>
+            </w:rPr>
+          </w:pPr>
+        </w:p>
+      </w:sdtContent>
+    </w:sdt>
+    <w:p>
+      <w:pPr>
+        <w:pStyle w:val="Heading1"/>
         <w:numPr>
           <w:ilvl w:val="0"/>
-          <w:numId w:val="1"/>
+          <w:numId w:val="3"/>
         </w:numPr>
-        <w:rPr>
-          <w:rFonts w:ascii="Abadi" w:hAnsi="Abadi"/>
-          <w:sz w:val="32"/>
-          <w:szCs w:val="32"/>
-        </w:rPr>
-      </w:pPr>
-      <w:r>
-        <w:rPr>
-          <w:rFonts w:ascii="Abadi" w:hAnsi="Abadi"/>
-          <w:sz w:val="32"/>
-          <w:szCs w:val="32"/>
-        </w:rPr>
+      </w:pPr>
+      <w:bookmarkStart w:id="0" w:name="_Toc190954154"/>
+      <w:r>
         <w:t>Introduction</w:t>
       </w:r>
+      <w:bookmarkEnd w:id="0"/>
     </w:p>
     <w:p>
       <w:pPr>
+        <w:ind w:firstLine="360"/>
         <w:rPr>
           <w:rFonts w:ascii="Abadi" w:hAnsi="Abadi"/>
           <w:sz w:val="28"/>
@@ -115,16 +765,14 @@
         </w:rPr>
         <w:t xml:space="preserve">subjects, </w:t>
       </w:r>
-      <w:proofErr w:type="gramStart"/>
-      <w:r>
-        <w:rPr>
-          <w:rFonts w:ascii="Abadi" w:hAnsi="Abadi"/>
-          <w:sz w:val="28"/>
-          <w:szCs w:val="28"/>
-        </w:rPr>
-        <w:t>the architecture</w:t>
-      </w:r>
-      <w:proofErr w:type="gramEnd"/>
+      <w:r>
+        <w:rPr>
+          <w:rFonts w:ascii="Abadi" w:hAnsi="Abadi"/>
+          <w:sz w:val="28"/>
+          <w:szCs w:val="28"/>
+        </w:rPr>
+        <w:t>architecture</w:t>
+      </w:r>
       <w:r>
         <w:rPr>
           <w:rFonts w:ascii="Abadi" w:hAnsi="Abadi"/>
@@ -218,60 +866,83 @@
     </w:p>
     <w:p>
       <w:pPr>
-        <w:pStyle w:val="Subtitle"/>
+        <w:rPr>
+          <w:rFonts w:ascii="Abadi" w:hAnsi="Abadi"/>
+          <w:sz w:val="28"/>
+          <w:szCs w:val="28"/>
+        </w:rPr>
+      </w:pPr>
+      <w:r>
+        <w:rPr>
+          <w:rFonts w:ascii="Abadi" w:hAnsi="Abadi"/>
+          <w:sz w:val="28"/>
+          <w:szCs w:val="28"/>
+        </w:rPr>
+        <w:br w:type="page"/>
+      </w:r>
+    </w:p>
+    <w:p>
+      <w:pPr>
+        <w:pStyle w:val="ListParagraph"/>
+        <w:rPr>
+          <w:rFonts w:ascii="Abadi" w:hAnsi="Abadi"/>
+          <w:sz w:val="28"/>
+          <w:szCs w:val="28"/>
+        </w:rPr>
+      </w:pPr>
+    </w:p>
+    <w:p>
+      <w:pPr>
+        <w:pStyle w:val="Heading1"/>
         <w:numPr>
           <w:ilvl w:val="0"/>
-          <w:numId w:val="1"/>
+          <w:numId w:val="3"/>
         </w:numPr>
-        <w:rPr>
-          <w:rFonts w:ascii="Abadi" w:hAnsi="Abadi"/>
-          <w:sz w:val="32"/>
-          <w:szCs w:val="32"/>
-        </w:rPr>
-      </w:pPr>
-      <w:r>
-        <w:rPr>
-          <w:rFonts w:ascii="Abadi" w:hAnsi="Abadi"/>
-          <w:sz w:val="32"/>
-          <w:szCs w:val="32"/>
-        </w:rPr>
+      </w:pPr>
+      <w:bookmarkStart w:id="1" w:name="_Toc190954155"/>
+      <w:r>
         <w:t>Components in WIS ar</w:t>
       </w:r>
       <w:r>
-        <w:rPr>
-          <w:rFonts w:ascii="Abadi" w:hAnsi="Abadi"/>
-          <w:sz w:val="32"/>
-          <w:szCs w:val="32"/>
-        </w:rPr>
         <w:t>chitecture</w:t>
       </w:r>
+      <w:bookmarkEnd w:id="1"/>
     </w:p>
     <w:p>
       <w:pPr>
-        <w:pStyle w:val="ListParagraph"/>
-        <w:numPr>
-          <w:ilvl w:val="1"/>
-          <w:numId w:val="1"/>
-        </w:numPr>
-        <w:rPr>
-          <w:rStyle w:val="SubtleEmphasis"/>
-          <w:rFonts w:ascii="Abadi" w:hAnsi="Abadi"/>
-          <w:sz w:val="28"/>
-          <w:szCs w:val="28"/>
-        </w:rPr>
-      </w:pPr>
-      <w:r>
-        <w:rPr>
-          <w:rStyle w:val="SubtleEmphasis"/>
-          <w:rFonts w:ascii="Abadi" w:hAnsi="Abadi"/>
-          <w:sz w:val="28"/>
-          <w:szCs w:val="28"/>
+        <w:pStyle w:val="Heading2"/>
+        <w:ind w:firstLine="360"/>
+        <w:rPr>
+          <w:rStyle w:val="SubtleEmphasis"/>
+          <w:i w:val="0"/>
+          <w:iCs w:val="0"/>
+          <w:color w:val="2F5496" w:themeColor="accent1" w:themeShade="BF"/>
+        </w:rPr>
+      </w:pPr>
+      <w:bookmarkStart w:id="2" w:name="_Toc190954156"/>
+      <w:r>
+        <w:rPr>
+          <w:rStyle w:val="SubtleEmphasis"/>
+          <w:i w:val="0"/>
+          <w:iCs w:val="0"/>
+          <w:color w:val="2F5496" w:themeColor="accent1" w:themeShade="BF"/>
+        </w:rPr>
+        <w:t xml:space="preserve">2.1 </w:t>
+      </w:r>
+      <w:r>
+        <w:rPr>
+          <w:rStyle w:val="SubtleEmphasis"/>
+          <w:i w:val="0"/>
+          <w:iCs w:val="0"/>
+          <w:color w:val="2F5496" w:themeColor="accent1" w:themeShade="BF"/>
         </w:rPr>
         <w:t>Presentation Layer</w:t>
       </w:r>
+      <w:bookmarkEnd w:id="2"/>
     </w:p>
     <w:p>
       <w:pPr>
+        <w:ind w:firstLine="360"/>
         <w:rPr>
           <w:rStyle w:val="SubtleEmphasis"/>
           <w:rFonts w:ascii="Abadi" w:hAnsi="Abadi"/>
@@ -337,41 +1008,17 @@
         </w:rPr>
         <w:t xml:space="preserve">It uses </w:t>
       </w:r>
-      <w:proofErr w:type="spellStart"/>
-      <w:r>
-        <w:rPr>
-          <w:rStyle w:val="SubtleEmphasis"/>
-          <w:rFonts w:ascii="Abadi" w:hAnsi="Abadi"/>
-          <w:i w:val="0"/>
-          <w:iCs w:val="0"/>
-          <w:sz w:val="28"/>
-          <w:szCs w:val="28"/>
-        </w:rPr>
-        <w:t>thec</w:t>
-      </w:r>
-      <w:r>
-        <w:rPr>
-          <w:rStyle w:val="SubtleEmphasis"/>
-          <w:rFonts w:ascii="Abadi" w:hAnsi="Abadi"/>
-          <w:i w:val="0"/>
-          <w:iCs w:val="0"/>
-          <w:sz w:val="28"/>
-          <w:szCs w:val="28"/>
-        </w:rPr>
-        <w:t>h</w:t>
-      </w:r>
-      <w:r>
-        <w:rPr>
-          <w:rStyle w:val="SubtleEmphasis"/>
-          <w:rFonts w:ascii="Abadi" w:hAnsi="Abadi"/>
-          <w:i w:val="0"/>
-          <w:iCs w:val="0"/>
-          <w:sz w:val="28"/>
-          <w:szCs w:val="28"/>
-        </w:rPr>
-        <w:t>nologies</w:t>
-      </w:r>
-      <w:proofErr w:type="spellEnd"/>
+      <w:r>
+        <w:rPr>
+          <w:rStyle w:val="SubtleEmphasis"/>
+          <w:rFonts w:ascii="Abadi" w:hAnsi="Abadi"/>
+          <w:i w:val="0"/>
+          <w:iCs w:val="0"/>
+          <w:sz w:val="28"/>
+          <w:szCs w:val="28"/>
+        </w:rPr>
+        <w:t>technologies</w:t>
+      </w:r>
       <w:r>
         <w:rPr>
           <w:rStyle w:val="SubtleEmphasis"/>
@@ -444,19 +1091,17 @@
         </w:rPr>
         <w:t xml:space="preserve">It’s used to create </w:t>
       </w:r>
-      <w:proofErr w:type="gramStart"/>
-      <w:r>
-        <w:rPr>
-          <w:rStyle w:val="SubtleEmphasis"/>
-          <w:rFonts w:ascii="Abadi" w:hAnsi="Abadi"/>
-          <w:i w:val="0"/>
-          <w:iCs w:val="0"/>
-          <w:sz w:val="28"/>
-          <w:szCs w:val="28"/>
-        </w:rPr>
-        <w:t>the different</w:t>
-      </w:r>
-      <w:proofErr w:type="gramEnd"/>
+      <w:r>
+        <w:rPr>
+          <w:rStyle w:val="SubtleEmphasis"/>
+          <w:rFonts w:ascii="Abadi" w:hAnsi="Abadi"/>
+          <w:i w:val="0"/>
+          <w:iCs w:val="0"/>
+          <w:sz w:val="28"/>
+          <w:szCs w:val="28"/>
+        </w:rPr>
+        <w:t>different</w:t>
+      </w:r>
       <w:r>
         <w:rPr>
           <w:rStyle w:val="SubtleEmphasis"/>
@@ -671,61 +1316,81 @@
           <w:szCs w:val="28"/>
         </w:rPr>
       </w:pPr>
-      <w:r>
-        <w:rPr>
-          <w:rStyle w:val="SubtleEmphasis"/>
-          <w:rFonts w:ascii="Abadi" w:hAnsi="Abadi"/>
-          <w:i w:val="0"/>
-          <w:iCs w:val="0"/>
-          <w:sz w:val="28"/>
-          <w:szCs w:val="28"/>
-        </w:rPr>
-        <w:br w:type="page"/>
-      </w:r>
     </w:p>
     <w:p>
       <w:pPr>
-        <w:rPr>
-          <w:rStyle w:val="SubtleEmphasis"/>
-          <w:rFonts w:ascii="Abadi" w:hAnsi="Abadi"/>
-          <w:i w:val="0"/>
-          <w:iCs w:val="0"/>
-          <w:sz w:val="28"/>
-          <w:szCs w:val="28"/>
-        </w:rPr>
-      </w:pPr>
+        <w:pStyle w:val="Heading2"/>
+        <w:ind w:firstLine="708"/>
+        <w:rPr>
+          <w:rStyle w:val="SubtleEmphasis"/>
+          <w:i w:val="0"/>
+          <w:iCs w:val="0"/>
+          <w:color w:val="2F5496" w:themeColor="accent1" w:themeShade="BF"/>
+        </w:rPr>
+      </w:pPr>
+      <w:bookmarkStart w:id="3" w:name="_Toc190954157"/>
+      <w:r>
+        <w:rPr>
+          <w:rStyle w:val="SubtleEmphasis"/>
+          <w:i w:val="0"/>
+          <w:iCs w:val="0"/>
+          <w:color w:val="2F5496" w:themeColor="accent1" w:themeShade="BF"/>
+        </w:rPr>
+        <w:t xml:space="preserve">2.2 </w:t>
+      </w:r>
+      <w:r>
+        <w:rPr>
+          <w:rStyle w:val="SubtleEmphasis"/>
+          <w:i w:val="0"/>
+          <w:iCs w:val="0"/>
+          <w:color w:val="2F5496" w:themeColor="accent1" w:themeShade="BF"/>
+        </w:rPr>
+        <w:t>Application</w:t>
+      </w:r>
+      <w:r>
+        <w:rPr>
+          <w:rStyle w:val="SubtleEmphasis"/>
+          <w:i w:val="0"/>
+          <w:iCs w:val="0"/>
+          <w:color w:val="2F5496" w:themeColor="accent1" w:themeShade="BF"/>
+        </w:rPr>
+        <w:t xml:space="preserve"> Layer</w:t>
+      </w:r>
+      <w:bookmarkEnd w:id="3"/>
     </w:p>
     <w:p>
       <w:pPr>
-        <w:pStyle w:val="ListParagraph"/>
-        <w:numPr>
-          <w:ilvl w:val="1"/>
-          <w:numId w:val="1"/>
-        </w:numPr>
-        <w:rPr>
-          <w:rStyle w:val="SubtleEmphasis"/>
-          <w:rFonts w:ascii="Abadi" w:hAnsi="Abadi"/>
-          <w:sz w:val="28"/>
-          <w:szCs w:val="28"/>
-        </w:rPr>
-      </w:pPr>
-      <w:r>
-        <w:rPr>
-          <w:rStyle w:val="SubtleEmphasis"/>
-          <w:rFonts w:ascii="Abadi" w:hAnsi="Abadi"/>
-          <w:sz w:val="28"/>
-          <w:szCs w:val="28"/>
-        </w:rPr>
-        <w:t>Application</w:t>
-      </w:r>
-      <w:r>
-        <w:rPr>
-          <w:rStyle w:val="SubtleEmphasis"/>
-          <w:rFonts w:ascii="Abadi" w:hAnsi="Abadi"/>
-          <w:sz w:val="28"/>
-          <w:szCs w:val="28"/>
-        </w:rPr>
-        <w:t xml:space="preserve"> Layer</w:t>
+        <w:ind w:firstLine="708"/>
+        <w:rPr>
+          <w:rStyle w:val="SubtleEmphasis"/>
+          <w:rFonts w:ascii="Abadi" w:hAnsi="Abadi"/>
+          <w:i w:val="0"/>
+          <w:iCs w:val="0"/>
+          <w:sz w:val="28"/>
+          <w:szCs w:val="28"/>
+        </w:rPr>
+      </w:pPr>
+      <w:r>
+        <w:rPr>
+          <w:rStyle w:val="SubtleEmphasis"/>
+          <w:rFonts w:ascii="Abadi" w:hAnsi="Abadi"/>
+          <w:i w:val="0"/>
+          <w:iCs w:val="0"/>
+          <w:sz w:val="28"/>
+          <w:szCs w:val="28"/>
+        </w:rPr>
+        <w:t>It contains all the business logic and manages all the requests that come from the presentation layer</w:t>
+      </w:r>
+      <w:r>
+        <w:rPr>
+          <w:rStyle w:val="SubtleEmphasis"/>
+          <w:rFonts w:ascii="Abadi" w:hAnsi="Abadi"/>
+          <w:i w:val="0"/>
+          <w:iCs w:val="0"/>
+          <w:sz w:val="28"/>
+          <w:szCs w:val="28"/>
+        </w:rPr>
+        <w:t>.</w:t>
       </w:r>
     </w:p>
     <w:p>
@@ -748,55 +1413,19 @@
           <w:sz w:val="28"/>
           <w:szCs w:val="28"/>
         </w:rPr>
-        <w:t>It contains all the business logic and manages all the requests that come from the presentation layer</w:t>
-      </w:r>
-      <w:r>
-        <w:rPr>
-          <w:rStyle w:val="SubtleEmphasis"/>
-          <w:rFonts w:ascii="Abadi" w:hAnsi="Abadi"/>
-          <w:i w:val="0"/>
-          <w:iCs w:val="0"/>
-          <w:sz w:val="28"/>
-          <w:szCs w:val="28"/>
-        </w:rPr>
-        <w:t>.</w:t>
-      </w:r>
-    </w:p>
-    <w:p>
-      <w:pPr>
-        <w:rPr>
-          <w:rStyle w:val="SubtleEmphasis"/>
-          <w:rFonts w:ascii="Abadi" w:hAnsi="Abadi"/>
-          <w:i w:val="0"/>
-          <w:iCs w:val="0"/>
-          <w:sz w:val="28"/>
-          <w:szCs w:val="28"/>
-        </w:rPr>
-      </w:pPr>
-      <w:r>
-        <w:rPr>
-          <w:rStyle w:val="SubtleEmphasis"/>
-          <w:rFonts w:ascii="Abadi" w:hAnsi="Abadi"/>
-          <w:i w:val="0"/>
-          <w:iCs w:val="0"/>
-          <w:sz w:val="28"/>
-          <w:szCs w:val="28"/>
-        </w:rPr>
         <w:t xml:space="preserve">It’s divided </w:t>
       </w:r>
-      <w:proofErr w:type="gramStart"/>
-      <w:r>
-        <w:rPr>
-          <w:rStyle w:val="SubtleEmphasis"/>
-          <w:rFonts w:ascii="Abadi" w:hAnsi="Abadi"/>
-          <w:i w:val="0"/>
-          <w:iCs w:val="0"/>
-          <w:sz w:val="28"/>
-          <w:szCs w:val="28"/>
-        </w:rPr>
-        <w:t>in</w:t>
-      </w:r>
-      <w:proofErr w:type="gramEnd"/>
+      <w:r>
+        <w:rPr>
+          <w:rStyle w:val="SubtleEmphasis"/>
+          <w:rFonts w:ascii="Abadi" w:hAnsi="Abadi"/>
+          <w:i w:val="0"/>
+          <w:iCs w:val="0"/>
+          <w:sz w:val="28"/>
+          <w:szCs w:val="28"/>
+        </w:rPr>
+        <w:t>into</w:t>
+      </w:r>
       <w:r>
         <w:rPr>
           <w:rStyle w:val="SubtleEmphasis"/>
@@ -990,210 +1619,170 @@
     </w:p>
     <w:p>
       <w:pPr>
-        <w:pStyle w:val="ListParagraph"/>
-        <w:numPr>
-          <w:ilvl w:val="1"/>
-          <w:numId w:val="1"/>
-        </w:numPr>
-        <w:rPr>
-          <w:rStyle w:val="SubtleEmphasis"/>
-          <w:rFonts w:ascii="Abadi" w:hAnsi="Abadi"/>
-          <w:sz w:val="28"/>
-          <w:szCs w:val="28"/>
-        </w:rPr>
-      </w:pPr>
-      <w:r>
-        <w:rPr>
-          <w:rStyle w:val="SubtleEmphasis"/>
-          <w:rFonts w:ascii="Abadi" w:hAnsi="Abadi"/>
-          <w:sz w:val="28"/>
-          <w:szCs w:val="28"/>
-        </w:rPr>
-        <w:t>Data Layer</w:t>
+        <w:rPr>
+          <w:rStyle w:val="SubtleEmphasis"/>
+          <w:rFonts w:ascii="Abadi" w:hAnsi="Abadi"/>
+          <w:i w:val="0"/>
+          <w:iCs w:val="0"/>
+          <w:sz w:val="28"/>
+          <w:szCs w:val="28"/>
+        </w:rPr>
+      </w:pPr>
+      <w:r>
+        <w:rPr>
+          <w:rStyle w:val="SubtleEmphasis"/>
+          <w:rFonts w:ascii="Abadi" w:hAnsi="Abadi"/>
+          <w:i w:val="0"/>
+          <w:iCs w:val="0"/>
+          <w:sz w:val="28"/>
+          <w:szCs w:val="28"/>
+        </w:rPr>
+        <w:br w:type="page"/>
       </w:r>
     </w:p>
     <w:p>
       <w:pPr>
-        <w:rPr>
-          <w:rStyle w:val="SubtleEmphasis"/>
-          <w:rFonts w:ascii="Abadi" w:hAnsi="Abadi"/>
-          <w:i w:val="0"/>
-          <w:iCs w:val="0"/>
-          <w:sz w:val="28"/>
-          <w:szCs w:val="28"/>
-        </w:rPr>
-      </w:pPr>
-      <w:r>
-        <w:rPr>
-          <w:rStyle w:val="SubtleEmphasis"/>
-          <w:rFonts w:ascii="Abadi" w:hAnsi="Abadi"/>
-          <w:i w:val="0"/>
-          <w:iCs w:val="0"/>
-          <w:sz w:val="28"/>
-          <w:szCs w:val="28"/>
-        </w:rPr>
-        <w:t>The data layer has a single component, the database</w:t>
-      </w:r>
-      <w:r>
-        <w:rPr>
-          <w:rStyle w:val="SubtleEmphasis"/>
-          <w:rFonts w:ascii="Abadi" w:hAnsi="Abadi"/>
-          <w:i w:val="0"/>
-          <w:iCs w:val="0"/>
-          <w:sz w:val="28"/>
-          <w:szCs w:val="28"/>
-        </w:rPr>
-        <w:t xml:space="preserve">. </w:t>
-      </w:r>
-      <w:proofErr w:type="gramStart"/>
-      <w:r>
-        <w:rPr>
-          <w:rStyle w:val="SubtleEmphasis"/>
-          <w:rFonts w:ascii="Abadi" w:hAnsi="Abadi"/>
-          <w:i w:val="0"/>
-          <w:iCs w:val="0"/>
-          <w:sz w:val="28"/>
-          <w:szCs w:val="28"/>
-        </w:rPr>
-        <w:t>It’s</w:t>
-      </w:r>
-      <w:proofErr w:type="gramEnd"/>
-      <w:r>
-        <w:rPr>
-          <w:rStyle w:val="SubtleEmphasis"/>
-          <w:rFonts w:ascii="Abadi" w:hAnsi="Abadi"/>
-          <w:i w:val="0"/>
-          <w:iCs w:val="0"/>
-          <w:sz w:val="28"/>
-          <w:szCs w:val="28"/>
-        </w:rPr>
-        <w:t xml:space="preserve"> </w:t>
-      </w:r>
-      <w:proofErr w:type="gramStart"/>
-      <w:r>
-        <w:rPr>
-          <w:rStyle w:val="SubtleEmphasis"/>
-          <w:rFonts w:ascii="Abadi" w:hAnsi="Abadi"/>
-          <w:i w:val="0"/>
-          <w:iCs w:val="0"/>
-          <w:sz w:val="28"/>
-          <w:szCs w:val="28"/>
-        </w:rPr>
-        <w:t>porpoise</w:t>
-      </w:r>
-      <w:proofErr w:type="gramEnd"/>
-      <w:r>
-        <w:rPr>
-          <w:rStyle w:val="SubtleEmphasis"/>
-          <w:rFonts w:ascii="Abadi" w:hAnsi="Abadi"/>
-          <w:i w:val="0"/>
-          <w:iCs w:val="0"/>
-          <w:sz w:val="28"/>
-          <w:szCs w:val="28"/>
-        </w:rPr>
-        <w:t xml:space="preserve"> is to </w:t>
-      </w:r>
-      <w:r>
-        <w:rPr>
-          <w:rStyle w:val="SubtleEmphasis"/>
-          <w:rFonts w:ascii="Abadi" w:hAnsi="Abadi"/>
-          <w:i w:val="0"/>
-          <w:iCs w:val="0"/>
-          <w:sz w:val="28"/>
-          <w:szCs w:val="28"/>
-        </w:rPr>
-        <w:t xml:space="preserve">store and manage </w:t>
-      </w:r>
-      <w:r>
-        <w:rPr>
-          <w:rStyle w:val="SubtleEmphasis"/>
-          <w:rFonts w:ascii="Abadi" w:hAnsi="Abadi"/>
-          <w:i w:val="0"/>
-          <w:iCs w:val="0"/>
-          <w:sz w:val="28"/>
-          <w:szCs w:val="28"/>
-        </w:rPr>
-        <w:t xml:space="preserve">the data of the system, such as </w:t>
-      </w:r>
-      <w:r>
-        <w:rPr>
-          <w:rStyle w:val="SubtleEmphasis"/>
-          <w:rFonts w:ascii="Abadi" w:hAnsi="Abadi"/>
-          <w:i w:val="0"/>
-          <w:iCs w:val="0"/>
-          <w:sz w:val="28"/>
-          <w:szCs w:val="28"/>
-        </w:rPr>
-        <w:t>tables that correspond to entities or relations between them.</w:t>
-      </w:r>
+        <w:pStyle w:val="Heading2"/>
+        <w:ind w:firstLine="708"/>
+        <w:rPr>
+          <w:rStyle w:val="SubtleEmphasis"/>
+          <w:i w:val="0"/>
+          <w:iCs w:val="0"/>
+          <w:color w:val="2F5496" w:themeColor="accent1" w:themeShade="BF"/>
+        </w:rPr>
+      </w:pPr>
+      <w:bookmarkStart w:id="4" w:name="_Toc190954158"/>
+      <w:r>
+        <w:rPr>
+          <w:rStyle w:val="SubtleEmphasis"/>
+          <w:i w:val="0"/>
+          <w:iCs w:val="0"/>
+          <w:color w:val="2F5496" w:themeColor="accent1" w:themeShade="BF"/>
+        </w:rPr>
+        <w:lastRenderedPageBreak/>
+        <w:t xml:space="preserve">2.3 </w:t>
+      </w:r>
+      <w:r>
+        <w:rPr>
+          <w:rStyle w:val="SubtleEmphasis"/>
+          <w:i w:val="0"/>
+          <w:iCs w:val="0"/>
+          <w:color w:val="2F5496" w:themeColor="accent1" w:themeShade="BF"/>
+        </w:rPr>
+        <w:t>Data Layer</w:t>
+      </w:r>
+      <w:bookmarkEnd w:id="4"/>
     </w:p>
     <w:p>
       <w:pPr>
-        <w:rPr>
-          <w:rStyle w:val="SubtleEmphasis"/>
-          <w:rFonts w:ascii="Abadi" w:hAnsi="Abadi"/>
-          <w:i w:val="0"/>
-          <w:iCs w:val="0"/>
-          <w:sz w:val="28"/>
-          <w:szCs w:val="28"/>
-        </w:rPr>
-      </w:pPr>
-      <w:r>
-        <w:rPr>
-          <w:rStyle w:val="SubtleEmphasis"/>
-          <w:rFonts w:ascii="Abadi" w:hAnsi="Abadi"/>
-          <w:i w:val="0"/>
-          <w:iCs w:val="0"/>
-          <w:sz w:val="28"/>
-          <w:szCs w:val="28"/>
-        </w:rPr>
-        <w:t xml:space="preserve">The database responds to requests that the application layer makes, </w:t>
-      </w:r>
-      <w:proofErr w:type="gramStart"/>
-      <w:r>
-        <w:rPr>
-          <w:rStyle w:val="SubtleEmphasis"/>
-          <w:rFonts w:ascii="Abadi" w:hAnsi="Abadi"/>
-          <w:i w:val="0"/>
-          <w:iCs w:val="0"/>
-          <w:sz w:val="28"/>
-          <w:szCs w:val="28"/>
-        </w:rPr>
-        <w:t>this</w:t>
-      </w:r>
-      <w:proofErr w:type="gramEnd"/>
-      <w:r>
-        <w:rPr>
-          <w:rStyle w:val="SubtleEmphasis"/>
-          <w:rFonts w:ascii="Abadi" w:hAnsi="Abadi"/>
-          <w:i w:val="0"/>
-          <w:iCs w:val="0"/>
-          <w:sz w:val="28"/>
-          <w:szCs w:val="28"/>
-        </w:rPr>
-        <w:t xml:space="preserve"> requests flow through the controller, service and repository, </w:t>
-      </w:r>
-      <w:r>
-        <w:rPr>
-          <w:rStyle w:val="SubtleEmphasis"/>
-          <w:rFonts w:ascii="Abadi" w:hAnsi="Abadi"/>
-          <w:i w:val="0"/>
-          <w:iCs w:val="0"/>
-          <w:sz w:val="28"/>
-          <w:szCs w:val="28"/>
-        </w:rPr>
-        <w:t>in which a query is sent to the database</w:t>
-      </w:r>
-      <w:r>
-        <w:rPr>
-          <w:rStyle w:val="SubtleEmphasis"/>
-          <w:rFonts w:ascii="Abadi" w:hAnsi="Abadi"/>
-          <w:i w:val="0"/>
-          <w:iCs w:val="0"/>
-          <w:sz w:val="28"/>
-          <w:szCs w:val="28"/>
-        </w:rPr>
-        <w:t xml:space="preserve"> to make or change what the request said.</w:t>
+        <w:ind w:firstLine="708"/>
+        <w:rPr>
+          <w:rStyle w:val="SubtleEmphasis"/>
+          <w:rFonts w:ascii="Abadi" w:hAnsi="Abadi"/>
+          <w:i w:val="0"/>
+          <w:iCs w:val="0"/>
+          <w:sz w:val="28"/>
+          <w:szCs w:val="28"/>
+        </w:rPr>
+      </w:pPr>
+      <w:r>
+        <w:rPr>
+          <w:rStyle w:val="SubtleEmphasis"/>
+          <w:rFonts w:ascii="Abadi" w:hAnsi="Abadi"/>
+          <w:i w:val="0"/>
+          <w:iCs w:val="0"/>
+          <w:sz w:val="28"/>
+          <w:szCs w:val="28"/>
+        </w:rPr>
+        <w:t>The data layer has a single component, the database</w:t>
+      </w:r>
+      <w:r>
+        <w:rPr>
+          <w:rStyle w:val="SubtleEmphasis"/>
+          <w:rFonts w:ascii="Abadi" w:hAnsi="Abadi"/>
+          <w:i w:val="0"/>
+          <w:iCs w:val="0"/>
+          <w:sz w:val="28"/>
+          <w:szCs w:val="28"/>
+        </w:rPr>
+        <w:t xml:space="preserve">. </w:t>
+      </w:r>
+      <w:r>
+        <w:rPr>
+          <w:rStyle w:val="SubtleEmphasis"/>
+          <w:rFonts w:ascii="Abadi" w:hAnsi="Abadi"/>
+          <w:i w:val="0"/>
+          <w:iCs w:val="0"/>
+          <w:sz w:val="28"/>
+          <w:szCs w:val="28"/>
+        </w:rPr>
+        <w:t>Its</w:t>
+      </w:r>
+      <w:r>
+        <w:rPr>
+          <w:rStyle w:val="SubtleEmphasis"/>
+          <w:rFonts w:ascii="Abadi" w:hAnsi="Abadi"/>
+          <w:i w:val="0"/>
+          <w:iCs w:val="0"/>
+          <w:sz w:val="28"/>
+          <w:szCs w:val="28"/>
+        </w:rPr>
+        <w:t xml:space="preserve"> </w:t>
+      </w:r>
+      <w:r>
+        <w:rPr>
+          <w:rStyle w:val="SubtleEmphasis"/>
+          <w:rFonts w:ascii="Abadi" w:hAnsi="Abadi"/>
+          <w:i w:val="0"/>
+          <w:iCs w:val="0"/>
+          <w:sz w:val="28"/>
+          <w:szCs w:val="28"/>
+        </w:rPr>
+        <w:t>purpose</w:t>
+      </w:r>
+      <w:r>
+        <w:rPr>
+          <w:rStyle w:val="SubtleEmphasis"/>
+          <w:rFonts w:ascii="Abadi" w:hAnsi="Abadi"/>
+          <w:i w:val="0"/>
+          <w:iCs w:val="0"/>
+          <w:sz w:val="28"/>
+          <w:szCs w:val="28"/>
+        </w:rPr>
+        <w:t xml:space="preserve"> is to </w:t>
+      </w:r>
+      <w:r>
+        <w:rPr>
+          <w:rStyle w:val="SubtleEmphasis"/>
+          <w:rFonts w:ascii="Abadi" w:hAnsi="Abadi"/>
+          <w:i w:val="0"/>
+          <w:iCs w:val="0"/>
+          <w:sz w:val="28"/>
+          <w:szCs w:val="28"/>
+        </w:rPr>
+        <w:t xml:space="preserve">store and manage </w:t>
+      </w:r>
+      <w:r>
+        <w:rPr>
+          <w:rStyle w:val="SubtleEmphasis"/>
+          <w:rFonts w:ascii="Abadi" w:hAnsi="Abadi"/>
+          <w:i w:val="0"/>
+          <w:iCs w:val="0"/>
+          <w:sz w:val="28"/>
+          <w:szCs w:val="28"/>
+        </w:rPr>
+        <w:t xml:space="preserve">the data of the system, such as </w:t>
+      </w:r>
+      <w:r>
+        <w:rPr>
+          <w:rStyle w:val="SubtleEmphasis"/>
+          <w:rFonts w:ascii="Abadi" w:hAnsi="Abadi"/>
+          <w:i w:val="0"/>
+          <w:iCs w:val="0"/>
+          <w:sz w:val="28"/>
+          <w:szCs w:val="28"/>
+        </w:rPr>
+        <w:t>tables that correspond to entities or relations between them.</w:t>
       </w:r>
     </w:p>
     <w:p>
@@ -1216,125 +1805,51 @@
           <w:sz w:val="28"/>
           <w:szCs w:val="28"/>
         </w:rPr>
-        <w:t xml:space="preserve">The data layer can be implemented with </w:t>
-      </w:r>
-      <w:proofErr w:type="spellStart"/>
-      <w:r>
-        <w:rPr>
-          <w:rStyle w:val="SubtleEmphasis"/>
-          <w:rFonts w:ascii="Abadi" w:hAnsi="Abadi"/>
-          <w:i w:val="0"/>
-          <w:iCs w:val="0"/>
-          <w:sz w:val="28"/>
-          <w:szCs w:val="28"/>
-        </w:rPr>
-        <w:t>relationals</w:t>
-      </w:r>
-      <w:proofErr w:type="spellEnd"/>
-      <w:r>
-        <w:rPr>
-          <w:rStyle w:val="SubtleEmphasis"/>
-          <w:rFonts w:ascii="Abadi" w:hAnsi="Abadi"/>
-          <w:i w:val="0"/>
-          <w:iCs w:val="0"/>
-          <w:sz w:val="28"/>
-          <w:szCs w:val="28"/>
-        </w:rPr>
-        <w:t xml:space="preserve"> databases, like </w:t>
-      </w:r>
-      <w:proofErr w:type="spellStart"/>
-      <w:r>
-        <w:rPr>
-          <w:rStyle w:val="SubtleEmphasis"/>
-          <w:rFonts w:ascii="Abadi" w:hAnsi="Abadi"/>
-          <w:i w:val="0"/>
-          <w:iCs w:val="0"/>
-          <w:sz w:val="28"/>
-          <w:szCs w:val="28"/>
-        </w:rPr>
-        <w:t>MySql</w:t>
-      </w:r>
-      <w:proofErr w:type="spellEnd"/>
-      <w:r>
-        <w:rPr>
-          <w:rStyle w:val="SubtleEmphasis"/>
-          <w:rFonts w:ascii="Abadi" w:hAnsi="Abadi"/>
-          <w:i w:val="0"/>
-          <w:iCs w:val="0"/>
-          <w:sz w:val="28"/>
-          <w:szCs w:val="28"/>
-        </w:rPr>
-        <w:t xml:space="preserve">, </w:t>
-      </w:r>
-      <w:proofErr w:type="spellStart"/>
-      <w:r>
-        <w:rPr>
-          <w:rStyle w:val="SubtleEmphasis"/>
-          <w:rFonts w:ascii="Abadi" w:hAnsi="Abadi"/>
-          <w:i w:val="0"/>
-          <w:iCs w:val="0"/>
-          <w:sz w:val="28"/>
-          <w:szCs w:val="28"/>
-        </w:rPr>
-        <w:t>PostgreSq</w:t>
-      </w:r>
-      <w:r>
-        <w:rPr>
-          <w:rStyle w:val="SubtleEmphasis"/>
-          <w:rFonts w:ascii="Abadi" w:hAnsi="Abadi"/>
-          <w:i w:val="0"/>
-          <w:iCs w:val="0"/>
-          <w:sz w:val="28"/>
-          <w:szCs w:val="28"/>
-        </w:rPr>
-        <w:t>l</w:t>
-      </w:r>
-      <w:proofErr w:type="spellEnd"/>
-      <w:r>
-        <w:rPr>
-          <w:rStyle w:val="SubtleEmphasis"/>
-          <w:rFonts w:ascii="Abadi" w:hAnsi="Abadi"/>
-          <w:i w:val="0"/>
-          <w:iCs w:val="0"/>
-          <w:sz w:val="28"/>
-          <w:szCs w:val="28"/>
-        </w:rPr>
-        <w:t>…</w:t>
-      </w:r>
-      <w:r>
-        <w:rPr>
-          <w:rStyle w:val="SubtleEmphasis"/>
-          <w:rFonts w:ascii="Abadi" w:hAnsi="Abadi"/>
-          <w:i w:val="0"/>
-          <w:iCs w:val="0"/>
-          <w:sz w:val="28"/>
-          <w:szCs w:val="28"/>
-        </w:rPr>
-        <w:t xml:space="preserve">. Another option is to use non-relational databases, like </w:t>
-      </w:r>
-      <w:proofErr w:type="spellStart"/>
-      <w:r>
-        <w:rPr>
-          <w:rStyle w:val="SubtleEmphasis"/>
-          <w:rFonts w:ascii="Abadi" w:hAnsi="Abadi"/>
-          <w:i w:val="0"/>
-          <w:iCs w:val="0"/>
-          <w:sz w:val="28"/>
-          <w:szCs w:val="28"/>
-        </w:rPr>
-        <w:t>MongoDb</w:t>
-      </w:r>
-      <w:proofErr w:type="spellEnd"/>
-      <w:r>
-        <w:rPr>
-          <w:rStyle w:val="SubtleEmphasis"/>
-          <w:rFonts w:ascii="Abadi" w:hAnsi="Abadi"/>
-          <w:i w:val="0"/>
-          <w:iCs w:val="0"/>
-          <w:sz w:val="28"/>
-          <w:szCs w:val="28"/>
-        </w:rPr>
-        <w:t>, Cassandra ….</w:t>
+        <w:t xml:space="preserve">The database responds to requests that the application layer makes, </w:t>
+      </w:r>
+      <w:r>
+        <w:rPr>
+          <w:rStyle w:val="SubtleEmphasis"/>
+          <w:rFonts w:ascii="Abadi" w:hAnsi="Abadi"/>
+          <w:i w:val="0"/>
+          <w:iCs w:val="0"/>
+          <w:sz w:val="28"/>
+          <w:szCs w:val="28"/>
+        </w:rPr>
+        <w:t>these</w:t>
+      </w:r>
+      <w:r>
+        <w:rPr>
+          <w:rStyle w:val="SubtleEmphasis"/>
+          <w:rFonts w:ascii="Abadi" w:hAnsi="Abadi"/>
+          <w:i w:val="0"/>
+          <w:iCs w:val="0"/>
+          <w:sz w:val="28"/>
+          <w:szCs w:val="28"/>
+        </w:rPr>
+        <w:t xml:space="preserve"> requests flow through the controller, service and repository, </w:t>
+      </w:r>
+      <w:r>
+        <w:rPr>
+          <w:rStyle w:val="SubtleEmphasis"/>
+          <w:rFonts w:ascii="Abadi" w:hAnsi="Abadi"/>
+          <w:i w:val="0"/>
+          <w:iCs w:val="0"/>
+          <w:sz w:val="28"/>
+          <w:szCs w:val="28"/>
+        </w:rPr>
+        <w:t>in which a query is sent to the database</w:t>
+      </w:r>
+      <w:r>
+        <w:rPr>
+          <w:rStyle w:val="SubtleEmphasis"/>
+          <w:rFonts w:ascii="Abadi" w:hAnsi="Abadi"/>
+          <w:i w:val="0"/>
+          <w:iCs w:val="0"/>
+          <w:sz w:val="28"/>
+          <w:szCs w:val="28"/>
+        </w:rPr>
+        <w:t xml:space="preserve"> to make or change what the request said.</w:t>
       </w:r>
     </w:p>
     <w:p>
@@ -1357,47 +1872,137 @@
           <w:sz w:val="28"/>
           <w:szCs w:val="28"/>
         </w:rPr>
-        <w:br w:type="page"/>
+        <w:t xml:space="preserve">The data layer can be implemented with </w:t>
+      </w:r>
+      <w:r>
+        <w:rPr>
+          <w:rStyle w:val="SubtleEmphasis"/>
+          <w:rFonts w:ascii="Abadi" w:hAnsi="Abadi"/>
+          <w:i w:val="0"/>
+          <w:iCs w:val="0"/>
+          <w:sz w:val="28"/>
+          <w:szCs w:val="28"/>
+        </w:rPr>
+        <w:t>relational</w:t>
+      </w:r>
+      <w:r>
+        <w:rPr>
+          <w:rStyle w:val="SubtleEmphasis"/>
+          <w:rFonts w:ascii="Abadi" w:hAnsi="Abadi"/>
+          <w:i w:val="0"/>
+          <w:iCs w:val="0"/>
+          <w:sz w:val="28"/>
+          <w:szCs w:val="28"/>
+        </w:rPr>
+        <w:t xml:space="preserve"> databases, like </w:t>
+      </w:r>
+      <w:r>
+        <w:rPr>
+          <w:rStyle w:val="SubtleEmphasis"/>
+          <w:rFonts w:ascii="Abadi" w:hAnsi="Abadi"/>
+          <w:i w:val="0"/>
+          <w:iCs w:val="0"/>
+          <w:sz w:val="28"/>
+          <w:szCs w:val="28"/>
+        </w:rPr>
+        <w:t>MySQL</w:t>
+      </w:r>
+      <w:r>
+        <w:rPr>
+          <w:rStyle w:val="SubtleEmphasis"/>
+          <w:rFonts w:ascii="Abadi" w:hAnsi="Abadi"/>
+          <w:i w:val="0"/>
+          <w:iCs w:val="0"/>
+          <w:sz w:val="28"/>
+          <w:szCs w:val="28"/>
+        </w:rPr>
+        <w:t xml:space="preserve">, </w:t>
+      </w:r>
+      <w:r>
+        <w:rPr>
+          <w:rStyle w:val="SubtleEmphasis"/>
+          <w:rFonts w:ascii="Abadi" w:hAnsi="Abadi"/>
+          <w:i w:val="0"/>
+          <w:iCs w:val="0"/>
+          <w:sz w:val="28"/>
+          <w:szCs w:val="28"/>
+        </w:rPr>
+        <w:t>PostgreSQL</w:t>
+      </w:r>
+      <w:r>
+        <w:rPr>
+          <w:rStyle w:val="SubtleEmphasis"/>
+          <w:rFonts w:ascii="Abadi" w:hAnsi="Abadi"/>
+          <w:i w:val="0"/>
+          <w:iCs w:val="0"/>
+          <w:sz w:val="28"/>
+          <w:szCs w:val="28"/>
+        </w:rPr>
+        <w:t>…</w:t>
+      </w:r>
+      <w:r>
+        <w:rPr>
+          <w:rStyle w:val="SubtleEmphasis"/>
+          <w:rFonts w:ascii="Abadi" w:hAnsi="Abadi"/>
+          <w:i w:val="0"/>
+          <w:iCs w:val="0"/>
+          <w:sz w:val="28"/>
+          <w:szCs w:val="28"/>
+        </w:rPr>
+        <w:t xml:space="preserve">. Another option is to use non-relational databases, like </w:t>
+      </w:r>
+      <w:r>
+        <w:rPr>
+          <w:rStyle w:val="SubtleEmphasis"/>
+          <w:rFonts w:ascii="Abadi" w:hAnsi="Abadi"/>
+          <w:i w:val="0"/>
+          <w:iCs w:val="0"/>
+          <w:sz w:val="28"/>
+          <w:szCs w:val="28"/>
+        </w:rPr>
+        <w:t>MongoDB</w:t>
+      </w:r>
+      <w:r>
+        <w:rPr>
+          <w:rStyle w:val="SubtleEmphasis"/>
+          <w:rFonts w:ascii="Abadi" w:hAnsi="Abadi"/>
+          <w:i w:val="0"/>
+          <w:iCs w:val="0"/>
+          <w:sz w:val="28"/>
+          <w:szCs w:val="28"/>
+        </w:rPr>
+        <w:t>, Cassandra ….</w:t>
       </w:r>
     </w:p>
     <w:p>
       <w:pPr>
-        <w:rPr>
-          <w:rStyle w:val="SubtleEmphasis"/>
-          <w:rFonts w:ascii="Abadi" w:hAnsi="Abadi"/>
-          <w:i w:val="0"/>
-          <w:iCs w:val="0"/>
-          <w:sz w:val="28"/>
-          <w:szCs w:val="28"/>
-        </w:rPr>
-      </w:pPr>
+        <w:pStyle w:val="Heading2"/>
+        <w:numPr>
+          <w:ilvl w:val="0"/>
+          <w:numId w:val="3"/>
+        </w:numPr>
+        <w:rPr>
+          <w:rStyle w:val="SubtleEmphasis"/>
+          <w:i w:val="0"/>
+          <w:iCs w:val="0"/>
+          <w:color w:val="2F5496" w:themeColor="accent1" w:themeShade="BF"/>
+        </w:rPr>
+      </w:pPr>
+      <w:bookmarkStart w:id="5" w:name="_Toc190954159"/>
+      <w:r>
+        <w:rPr>
+          <w:rStyle w:val="SubtleEmphasis"/>
+          <w:i w:val="0"/>
+          <w:iCs w:val="0"/>
+          <w:color w:val="2F5496" w:themeColor="accent1" w:themeShade="BF"/>
+        </w:rPr>
+        <w:t>Architecture Models</w:t>
+      </w:r>
+      <w:bookmarkEnd w:id="5"/>
     </w:p>
     <w:p>
       <w:pPr>
-        <w:pStyle w:val="Subtitle"/>
-        <w:numPr>
-          <w:ilvl w:val="0"/>
-          <w:numId w:val="1"/>
-        </w:numPr>
-        <w:rPr>
-          <w:rStyle w:val="SubtleEmphasis"/>
-          <w:rFonts w:ascii="Abadi" w:hAnsi="Abadi"/>
-          <w:i w:val="0"/>
-          <w:iCs w:val="0"/>
-        </w:rPr>
-      </w:pPr>
-      <w:r>
-        <w:rPr>
-          <w:rStyle w:val="SubtleEmphasis"/>
-          <w:rFonts w:ascii="Abadi" w:hAnsi="Abadi"/>
-          <w:i w:val="0"/>
-          <w:iCs w:val="0"/>
-        </w:rPr>
-        <w:t>Architecture Models</w:t>
-      </w:r>
-    </w:p>
-    <w:p>
-      <w:pPr>
+        <w:ind w:firstLine="360"/>
         <w:rPr>
           <w:rFonts w:ascii="Abadi" w:hAnsi="Abadi"/>
           <w:sz w:val="28"/>
@@ -1466,16 +2071,14 @@
         </w:rPr>
         <w:t xml:space="preserve">The client sends requests to the </w:t>
       </w:r>
-      <w:proofErr w:type="gramStart"/>
-      <w:r>
-        <w:rPr>
-          <w:rFonts w:ascii="Abadi" w:hAnsi="Abadi"/>
-          <w:sz w:val="28"/>
-          <w:szCs w:val="28"/>
-        </w:rPr>
-        <w:t>server,</w:t>
-      </w:r>
-      <w:proofErr w:type="gramEnd"/>
+      <w:r>
+        <w:rPr>
+          <w:rFonts w:ascii="Abadi" w:hAnsi="Abadi"/>
+          <w:sz w:val="28"/>
+          <w:szCs w:val="28"/>
+        </w:rPr>
+        <w:t>server</w:t>
+      </w:r>
       <w:r>
         <w:rPr>
           <w:rFonts w:ascii="Abadi" w:hAnsi="Abadi"/>
@@ -1492,16 +2095,14 @@
         </w:rPr>
         <w:t xml:space="preserve">ith </w:t>
       </w:r>
-      <w:proofErr w:type="gramStart"/>
-      <w:r>
-        <w:rPr>
-          <w:rFonts w:ascii="Abadi" w:hAnsi="Abadi"/>
-          <w:sz w:val="28"/>
-          <w:szCs w:val="28"/>
-        </w:rPr>
-        <w:t>data</w:t>
-      </w:r>
-      <w:proofErr w:type="gramEnd"/>
+      <w:r>
+        <w:rPr>
+          <w:rFonts w:ascii="Abadi" w:hAnsi="Abadi"/>
+          <w:sz w:val="28"/>
+          <w:szCs w:val="28"/>
+        </w:rPr>
+        <w:t>data,</w:t>
+      </w:r>
       <w:r>
         <w:rPr>
           <w:rFonts w:ascii="Abadi" w:hAnsi="Abadi"/>
@@ -1645,27 +2246,20 @@
     </w:p>
     <w:p>
       <w:pPr>
-        <w:pStyle w:val="Subtitle"/>
+        <w:pStyle w:val="Heading2"/>
         <w:numPr>
           <w:ilvl w:val="0"/>
-          <w:numId w:val="1"/>
+          <w:numId w:val="3"/>
         </w:numPr>
-        <w:rPr>
-          <w:rFonts w:ascii="Abadi" w:hAnsi="Abadi"/>
-        </w:rPr>
-      </w:pPr>
-      <w:r>
-        <w:rPr>
-          <w:rFonts w:ascii="Abadi" w:hAnsi="Abadi"/>
-        </w:rPr>
+      </w:pPr>
+      <w:bookmarkStart w:id="6" w:name="_Toc190954160"/>
+      <w:r>
         <w:t>Co</w:t>
       </w:r>
       <w:r>
-        <w:rPr>
-          <w:rFonts w:ascii="Abadi" w:hAnsi="Abadi"/>
-        </w:rPr>
         <w:t>nclusion</w:t>
       </w:r>
+      <w:bookmarkEnd w:id="6"/>
     </w:p>
     <w:p>
       <w:pPr>
@@ -1795,16 +2389,14 @@
         </w:rPr>
         <w:t xml:space="preserve">but that doesn’t </w:t>
       </w:r>
-      <w:proofErr w:type="gramStart"/>
-      <w:r>
-        <w:rPr>
-          <w:rFonts w:ascii="Abadi" w:hAnsi="Abadi"/>
-          <w:sz w:val="28"/>
-          <w:szCs w:val="28"/>
-        </w:rPr>
-        <w:t>excludes</w:t>
-      </w:r>
-      <w:proofErr w:type="gramEnd"/>
+      <w:r>
+        <w:rPr>
+          <w:rFonts w:ascii="Abadi" w:hAnsi="Abadi"/>
+          <w:sz w:val="28"/>
+          <w:szCs w:val="28"/>
+        </w:rPr>
+        <w:t>exclude</w:t>
+      </w:r>
       <w:r>
         <w:rPr>
           <w:rFonts w:ascii="Abadi" w:hAnsi="Abadi"/>
@@ -1815,63 +2407,6 @@
       </w:r>
     </w:p>
     <w:p/>
-    <w:p/>
-    <w:p>
-      <w:pPr>
-        <w:pStyle w:val="Subtitle"/>
-        <w:rPr>
-          <w:rStyle w:val="SubtleEmphasis"/>
-          <w:i w:val="0"/>
-          <w:iCs w:val="0"/>
-          <w:color w:val="595959" w:themeColor="text1" w:themeTint="A6"/>
-        </w:rPr>
-      </w:pPr>
-    </w:p>
-    <w:p>
-      <w:pPr>
-        <w:rPr>
-          <w:rStyle w:val="SubtleEmphasis"/>
-          <w:i w:val="0"/>
-          <w:iCs w:val="0"/>
-        </w:rPr>
-      </w:pPr>
-    </w:p>
-    <w:p>
-      <w:pPr>
-        <w:rPr>
-          <w:rStyle w:val="SubtleEmphasis"/>
-          <w:i w:val="0"/>
-          <w:iCs w:val="0"/>
-        </w:rPr>
-      </w:pPr>
-    </w:p>
-    <w:p>
-      <w:pPr>
-        <w:rPr>
-          <w:rStyle w:val="SubtleEmphasis"/>
-          <w:i w:val="0"/>
-          <w:iCs w:val="0"/>
-        </w:rPr>
-      </w:pPr>
-    </w:p>
-    <w:p>
-      <w:pPr>
-        <w:rPr>
-          <w:rStyle w:val="SubtleEmphasis"/>
-          <w:i w:val="0"/>
-          <w:iCs w:val="0"/>
-        </w:rPr>
-      </w:pPr>
-    </w:p>
-    <w:p>
-      <w:pPr>
-        <w:rPr>
-          <w:rStyle w:val="SubtleEmphasis"/>
-          <w:i w:val="0"/>
-          <w:iCs w:val="0"/>
-        </w:rPr>
-      </w:pPr>
-    </w:p>
     <w:p>
       <w:pPr>
         <w:rPr>
@@ -1894,6 +2429,95 @@
 <file path=word/numbering.xml><?xml version="1.0" encoding="utf-8"?>
 <w:numbering xmlns:wpc="http://schemas.microsoft.com/office/word/2010/wordprocessingCanvas" xmlns:cx="http://schemas.microsoft.com/office/drawing/2014/chartex" xmlns:cx1="http://schemas.microsoft.com/office/drawing/2015/9/8/chartex" xmlns:cx2="http://schemas.microsoft.com/office/drawing/2015/10/21/chartex" xmlns:cx3="http://schemas.microsoft.com/office/drawing/2016/5/9/chartex" xmlns:cx4="http://schemas.microsoft.com/office/drawing/2016/5/10/chartex" xmlns:cx5="http://schemas.microsoft.com/office/drawing/2016/5/11/chartex" xmlns:cx6="http://schemas.microsoft.com/office/drawing/2016/5/12/chartex" xmlns:cx7="http://schemas.microsoft.com/office/drawing/2016/5/13/chartex" xmlns:cx8="http://schemas.microsoft.com/office/drawing/2016/5/14/chartex" xmlns:mc="http://schemas.openxmlformats.org/markup-compatibility/2006" xmlns:aink="http://schemas.microsoft.com/office/drawing/2016/ink" xmlns:am3d="http://schemas.microsoft.com/office/drawing/2017/model3d" xmlns:o="urn:schemas-microsoft-com:office:office" xmlns:oel="http://schemas.microsoft.com/office/2019/extlst" xmlns:r="http://schemas.openxmlformats.org/officeDocument/2006/relationships" xmlns:m="http://schemas.openxmlformats.org/officeDocument/2006/math" xmlns:v="urn:schemas-microsoft-com:vml" xmlns:wp14="http://schemas.microsoft.com/office/word/2010/wordprocessingDrawing" xmlns:wp="http://schemas.openxmlformats.org/drawingml/2006/wordprocessingDrawing" xmlns:w10="urn:schemas-microsoft-com:office:word" xmlns:w="http://schemas.openxmlformats.org/wordprocessingml/2006/main" xmlns:w14="http://schemas.microsoft.com/office/word/2010/wordml" xmlns:w15="http://schemas.microsoft.com/office/word/2012/wordml" xmlns:w16cex="http://schemas.microsoft.com/office/word/2018/wordml/cex" xmlns:w16cid="http://schemas.microsoft.com/office/word/2016/wordml/cid" xmlns:w16="http://schemas.microsoft.com/office/word/2018/wordml" xmlns:w16du="http://schemas.microsoft.com/office/word/2023/wordml/word16du" xmlns:w16sdtdh="http://schemas.microsoft.com/office/word/2020/wordml/sdtdatahash" xmlns:w16sdtfl="http://schemas.microsoft.com/office/word/2024/wordml/sdtformatlock" xmlns:w16se="http://schemas.microsoft.com/office/word/2015/wordml/symex" xmlns:wpg="http://schemas.microsoft.com/office/word/2010/wordprocessingGroup" xmlns:wpi="http://schemas.microsoft.com/office/word/2010/wordprocessingInk" xmlns:wne="http://schemas.microsoft.com/office/word/2006/wordml" xmlns:wps="http://schemas.microsoft.com/office/word/2010/wordprocessingShape" mc:Ignorable="w14 w15 w16se w16cid w16 w16cex w16sdtdh w16sdtfl w16du wp14">
   <w:abstractNum w:abstractNumId="0" w15:restartNumberingAfterBreak="0">
+    <w:nsid w:val="2F260BB5"/>
+    <w:multiLevelType w:val="hybridMultilevel"/>
+    <w:tmpl w:val="5862386E"/>
+    <w:lvl w:ilvl="0" w:tplc="0C0A000F">
+      <w:start w:val="1"/>
+      <w:numFmt w:val="decimal"/>
+      <w:lvlText w:val="%1."/>
+      <w:lvlJc w:val="left"/>
+      <w:pPr>
+        <w:ind w:left="720" w:hanging="360"/>
+      </w:pPr>
+      <w:rPr>
+        <w:rFonts w:hint="default"/>
+      </w:rPr>
+    </w:lvl>
+    <w:lvl w:ilvl="1" w:tplc="0C0A0019" w:tentative="1">
+      <w:start w:val="1"/>
+      <w:numFmt w:val="lowerLetter"/>
+      <w:lvlText w:val="%2."/>
+      <w:lvlJc w:val="left"/>
+      <w:pPr>
+        <w:ind w:left="1440" w:hanging="360"/>
+      </w:pPr>
+    </w:lvl>
+    <w:lvl w:ilvl="2" w:tplc="0C0A001B" w:tentative="1">
+      <w:start w:val="1"/>
+      <w:numFmt w:val="lowerRoman"/>
+      <w:lvlText w:val="%3."/>
+      <w:lvlJc w:val="right"/>
+      <w:pPr>
+        <w:ind w:left="2160" w:hanging="180"/>
+      </w:pPr>
+    </w:lvl>
+    <w:lvl w:ilvl="3" w:tplc="0C0A000F" w:tentative="1">
+      <w:start w:val="1"/>
+      <w:numFmt w:val="decimal"/>
+      <w:lvlText w:val="%4."/>
+      <w:lvlJc w:val="left"/>
+      <w:pPr>
+        <w:ind w:left="2880" w:hanging="360"/>
+      </w:pPr>
+    </w:lvl>
+    <w:lvl w:ilvl="4" w:tplc="0C0A0019" w:tentative="1">
+      <w:start w:val="1"/>
+      <w:numFmt w:val="lowerLetter"/>
+      <w:lvlText w:val="%5."/>
+      <w:lvlJc w:val="left"/>
+      <w:pPr>
+        <w:ind w:left="3600" w:hanging="360"/>
+      </w:pPr>
+    </w:lvl>
+    <w:lvl w:ilvl="5" w:tplc="0C0A001B" w:tentative="1">
+      <w:start w:val="1"/>
+      <w:numFmt w:val="lowerRoman"/>
+      <w:lvlText w:val="%6."/>
+      <w:lvlJc w:val="right"/>
+      <w:pPr>
+        <w:ind w:left="4320" w:hanging="180"/>
+      </w:pPr>
+    </w:lvl>
+    <w:lvl w:ilvl="6" w:tplc="0C0A000F" w:tentative="1">
+      <w:start w:val="1"/>
+      <w:numFmt w:val="decimal"/>
+      <w:lvlText w:val="%7."/>
+      <w:lvlJc w:val="left"/>
+      <w:pPr>
+        <w:ind w:left="5040" w:hanging="360"/>
+      </w:pPr>
+    </w:lvl>
+    <w:lvl w:ilvl="7" w:tplc="0C0A0019" w:tentative="1">
+      <w:start w:val="1"/>
+      <w:numFmt w:val="lowerLetter"/>
+      <w:lvlText w:val="%8."/>
+      <w:lvlJc w:val="left"/>
+      <w:pPr>
+        <w:ind w:left="5760" w:hanging="360"/>
+      </w:pPr>
+    </w:lvl>
+    <w:lvl w:ilvl="8" w:tplc="0C0A001B" w:tentative="1">
+      <w:start w:val="1"/>
+      <w:numFmt w:val="lowerRoman"/>
+      <w:lvlText w:val="%9."/>
+      <w:lvlJc w:val="right"/>
+      <w:pPr>
+        <w:ind w:left="6480" w:hanging="180"/>
+      </w:pPr>
+    </w:lvl>
+  </w:abstractNum>
+  <w:abstractNum w:abstractNumId="1" w15:restartNumberingAfterBreak="0">
     <w:nsid w:val="3B13005F"/>
     <w:multiLevelType w:val="hybridMultilevel"/>
     <w:tmpl w:val="4A366F44"/>
@@ -2006,7 +2630,7 @@
       </w:rPr>
     </w:lvl>
   </w:abstractNum>
-  <w:abstractNum w:abstractNumId="1" w15:restartNumberingAfterBreak="0">
+  <w:abstractNum w:abstractNumId="2" w15:restartNumberingAfterBreak="0">
     <w:nsid w:val="733B70BF"/>
     <w:multiLevelType w:val="multilevel"/>
     <w:tmpl w:val="57DE3332"/>
@@ -2128,9 +2752,12 @@
     </w:lvl>
   </w:abstractNum>
   <w:num w:numId="1" w16cid:durableId="1991127937">
+    <w:abstractNumId w:val="2"/>
+  </w:num>
+  <w:num w:numId="2" w16cid:durableId="1193961200">
     <w:abstractNumId w:val="1"/>
   </w:num>
-  <w:num w:numId="2" w16cid:durableId="1193961200">
+  <w:num w:numId="3" w16cid:durableId="2029022055">
     <w:abstractNumId w:val="0"/>
   </w:num>
 </w:numbering>
@@ -2567,7 +3194,6 @@
     <w:next w:val="Normal"/>
     <w:link w:val="Heading2Char"/>
     <w:uiPriority w:val="9"/>
-    <w:semiHidden/>
     <w:unhideWhenUsed/>
     <w:qFormat/>
     <w:rsid w:val="008716C0"/>
@@ -2742,6 +3368,7 @@
   <w:style w:type="character" w:default="1" w:styleId="DefaultParagraphFont">
     <w:name w:val="Default Paragraph Font"/>
     <w:uiPriority w:val="1"/>
+    <w:semiHidden/>
     <w:unhideWhenUsed/>
   </w:style>
   <w:style w:type="table" w:default="1" w:styleId="TableNormal">
@@ -2783,7 +3410,6 @@
     <w:basedOn w:val="DefaultParagraphFont"/>
     <w:link w:val="Heading2"/>
     <w:uiPriority w:val="9"/>
-    <w:semiHidden/>
     <w:rsid w:val="008716C0"/>
     <w:rPr>
       <w:rFonts w:asciiTheme="majorHAnsi" w:eastAsiaTheme="majorEastAsia" w:hAnsiTheme="majorHAnsi" w:cstheme="majorBidi"/>
@@ -3065,6 +3691,61 @@
       <w:i/>
       <w:iCs/>
       <w:color w:val="404040" w:themeColor="text1" w:themeTint="BF"/>
+    </w:rPr>
+  </w:style>
+  <w:style w:type="paragraph" w:styleId="TOCHeading">
+    <w:name w:val="TOC Heading"/>
+    <w:basedOn w:val="Heading1"/>
+    <w:next w:val="Normal"/>
+    <w:uiPriority w:val="39"/>
+    <w:unhideWhenUsed/>
+    <w:qFormat/>
+    <w:rsid w:val="00056A66"/>
+    <w:pPr>
+      <w:spacing w:before="240" w:after="0" w:line="259" w:lineRule="auto"/>
+      <w:outlineLvl w:val="9"/>
+    </w:pPr>
+    <w:rPr>
+      <w:kern w:val="0"/>
+      <w:sz w:val="32"/>
+      <w:szCs w:val="32"/>
+      <w14:ligatures w14:val="none"/>
+    </w:rPr>
+  </w:style>
+  <w:style w:type="paragraph" w:styleId="TOC1">
+    <w:name w:val="toc 1"/>
+    <w:basedOn w:val="Normal"/>
+    <w:next w:val="Normal"/>
+    <w:autoRedefine/>
+    <w:uiPriority w:val="39"/>
+    <w:unhideWhenUsed/>
+    <w:rsid w:val="008623B2"/>
+    <w:pPr>
+      <w:spacing w:after="100"/>
+    </w:pPr>
+  </w:style>
+  <w:style w:type="paragraph" w:styleId="TOC2">
+    <w:name w:val="toc 2"/>
+    <w:basedOn w:val="Normal"/>
+    <w:next w:val="Normal"/>
+    <w:autoRedefine/>
+    <w:uiPriority w:val="39"/>
+    <w:unhideWhenUsed/>
+    <w:rsid w:val="008623B2"/>
+    <w:pPr>
+      <w:spacing w:after="100"/>
+      <w:ind w:left="240"/>
+    </w:pPr>
+  </w:style>
+  <w:style w:type="character" w:styleId="Hyperlink">
+    <w:name w:val="Hyperlink"/>
+    <w:basedOn w:val="DefaultParagraphFont"/>
+    <w:uiPriority w:val="99"/>
+    <w:unhideWhenUsed/>
+    <w:rsid w:val="008623B2"/>
+    <w:rPr>
+      <w:color w:val="0563C1" w:themeColor="hyperlink"/>
+      <w:u w:val="single"/>
     </w:rPr>
   </w:style>
 </w:styles>
@@ -3383,4 +4064,16 @@
   <we:bindings/>
   <we:snapshot xmlns:r="http://schemas.openxmlformats.org/officeDocument/2006/relationships"/>
 </we:webextension>
+</file>
+
+<file path=customXml/item1.xml><?xml version="1.0" encoding="utf-8"?>
+<b:Sources xmlns:b="http://schemas.openxmlformats.org/officeDocument/2006/bibliography" xmlns="http://schemas.openxmlformats.org/officeDocument/2006/bibliography" SelectedStyle="\APASixthEditionOfficeOnline.xsl" StyleName="APA" Version="6"/>
+</file>
+
+<file path=customXml/itemProps1.xml><?xml version="1.0" encoding="utf-8"?>
+<ds:datastoreItem xmlns:ds="http://schemas.openxmlformats.org/officeDocument/2006/customXml" ds:itemID="{58EE77A0-F627-46AF-B65B-E37F767E3817}">
+  <ds:schemaRefs>
+    <ds:schemaRef ds:uri="http://schemas.openxmlformats.org/officeDocument/2006/bibliography"/>
+  </ds:schemaRefs>
+</ds:datastoreItem>
 </file>
</xml_diff>